<commit_message>
feat[ASD]: add github link
</commit_message>
<xml_diff>
--- a/SEMESTER2/Algoritma Struktur Data/praktikum/P2 Object/LAPORAN Tugas Jobsheet 2 Lavina 14 1B SIB.docx
+++ b/SEMESTER2/Algoritma Struktur Data/praktikum/P2 Object/LAPORAN Tugas Jobsheet 2 Lavina 14 1B SIB.docx
@@ -1481,7 +1481,7 @@
           <w:szCs w:val="24"/>
         </w:rPr>
         <w:drawing>
-          <wp:anchor distT="0" distB="0" distL="114300" distR="114300" simplePos="0" relativeHeight="251658240" behindDoc="0" locked="0" layoutInCell="1" allowOverlap="1" wp14:anchorId="5726169E" wp14:editId="3A7182DC">
+          <wp:anchor distT="0" distB="0" distL="114300" distR="114300" simplePos="0" relativeHeight="251658240" behindDoc="0" locked="0" layoutInCell="1" allowOverlap="1" wp14:anchorId="5726169E" wp14:editId="6B69BABA">
             <wp:simplePos x="0" y="0"/>
             <wp:positionH relativeFrom="column">
               <wp:posOffset>3209066</wp:posOffset>
@@ -1550,7 +1550,7 @@
           <w:szCs w:val="24"/>
         </w:rPr>
         <w:drawing>
-          <wp:inline distT="0" distB="0" distL="0" distR="0" wp14:anchorId="570B3FBB" wp14:editId="6F2D5DB9">
+          <wp:inline distT="0" distB="0" distL="0" distR="0" wp14:anchorId="570B3FBB" wp14:editId="2A571FBF">
             <wp:extent cx="5076825" cy="3095625"/>
             <wp:effectExtent l="0" t="0" r="9525" b="9525"/>
             <wp:docPr id="876604369" name="Picture 4"/>
@@ -5239,7 +5239,7 @@
           <w:szCs w:val="24"/>
         </w:rPr>
         <w:drawing>
-          <wp:anchor distT="0" distB="0" distL="114300" distR="114300" simplePos="0" relativeHeight="251659264" behindDoc="0" locked="0" layoutInCell="1" allowOverlap="1" wp14:anchorId="38C8DE34" wp14:editId="555677CC">
+          <wp:anchor distT="0" distB="0" distL="114300" distR="114300" simplePos="0" relativeHeight="251659264" behindDoc="0" locked="0" layoutInCell="1" allowOverlap="1" wp14:anchorId="38C8DE34" wp14:editId="7FC1012D">
             <wp:simplePos x="0" y="0"/>
             <wp:positionH relativeFrom="column">
               <wp:posOffset>947525</wp:posOffset>
@@ -5646,6 +5646,8 @@
         <w:pStyle w:val="ListParagraph"/>
         <w:spacing w:after="0" w:line="360" w:lineRule="auto"/>
         <w:jc w:val="both"/>
+      </w:pPr>
+      <w:r>
         <w:rPr>
           <w:b/>
           <w:bCs/>
@@ -5653,17 +5655,80 @@
           <w:sz w:val="24"/>
           <w:szCs w:val="24"/>
         </w:rPr>
-      </w:pPr>
-      <w:r>
-        <w:rPr>
-          <w:b/>
-          <w:bCs/>
-          <w:noProof/>
-          <w:sz w:val="24"/>
-          <w:szCs w:val="24"/>
-        </w:rPr>
         <w:t xml:space="preserve">Link Github: </w:t>
       </w:r>
+      <w:hyperlink r:id="rId20" w:history="1">
+        <w:proofErr w:type="spellStart"/>
+        <w:r>
+          <w:rPr>
+            <w:rStyle w:val="Hyperlink"/>
+          </w:rPr>
+          <w:t>Coolyeah</w:t>
+        </w:r>
+        <w:proofErr w:type="spellEnd"/>
+        <w:r>
+          <w:rPr>
+            <w:rStyle w:val="Hyperlink"/>
+          </w:rPr>
+          <w:t>/SEMESTER2/</w:t>
+        </w:r>
+        <w:proofErr w:type="spellStart"/>
+        <w:r>
+          <w:rPr>
+            <w:rStyle w:val="Hyperlink"/>
+          </w:rPr>
+          <w:t>Algoritma</w:t>
+        </w:r>
+        <w:proofErr w:type="spellEnd"/>
+        <w:r>
+          <w:rPr>
+            <w:rStyle w:val="Hyperlink"/>
+          </w:rPr>
+          <w:t xml:space="preserve"> </w:t>
+        </w:r>
+        <w:proofErr w:type="spellStart"/>
+        <w:r>
+          <w:rPr>
+            <w:rStyle w:val="Hyperlink"/>
+          </w:rPr>
+          <w:t>Struktur</w:t>
+        </w:r>
+        <w:proofErr w:type="spellEnd"/>
+        <w:r>
+          <w:rPr>
+            <w:rStyle w:val="Hyperlink"/>
+          </w:rPr>
+          <w:t xml:space="preserve"> Data/</w:t>
+        </w:r>
+        <w:proofErr w:type="spellStart"/>
+        <w:r>
+          <w:rPr>
+            <w:rStyle w:val="Hyperlink"/>
+          </w:rPr>
+          <w:t>praktikum</w:t>
+        </w:r>
+        <w:proofErr w:type="spellEnd"/>
+        <w:r>
+          <w:rPr>
+            <w:rStyle w:val="Hyperlink"/>
+          </w:rPr>
+          <w:t>/P2 Object/code at master · Lavina-23/</w:t>
+        </w:r>
+        <w:proofErr w:type="spellStart"/>
+        <w:r>
+          <w:rPr>
+            <w:rStyle w:val="Hyperlink"/>
+          </w:rPr>
+          <w:t>Coolyeah</w:t>
+        </w:r>
+        <w:proofErr w:type="spellEnd"/>
+        <w:r>
+          <w:rPr>
+            <w:rStyle w:val="Hyperlink"/>
+          </w:rPr>
+          <w:t xml:space="preserve"> (github.com)</w:t>
+        </w:r>
+      </w:hyperlink>
     </w:p>
     <w:p>
       <w:pPr>
@@ -7038,6 +7103,30 @@
     <w:uiPriority w:val="34"/>
     <w:rsid w:val="008F1DB2"/>
   </w:style>
+  <w:style w:type="character" w:styleId="Hyperlink">
+    <w:name w:val="Hyperlink"/>
+    <w:basedOn w:val="DefaultParagraphFont"/>
+    <w:uiPriority w:val="99"/>
+    <w:semiHidden/>
+    <w:unhideWhenUsed/>
+    <w:rsid w:val="0087703D"/>
+    <w:rPr>
+      <w:color w:val="0000FF"/>
+      <w:u w:val="single"/>
+    </w:rPr>
+  </w:style>
+  <w:style w:type="character" w:styleId="FollowedHyperlink">
+    <w:name w:val="FollowedHyperlink"/>
+    <w:basedOn w:val="DefaultParagraphFont"/>
+    <w:uiPriority w:val="99"/>
+    <w:semiHidden/>
+    <w:unhideWhenUsed/>
+    <w:rsid w:val="0087703D"/>
+    <w:rPr>
+      <w:color w:val="954F72" w:themeColor="followedHyperlink"/>
+      <w:u w:val="single"/>
+    </w:rPr>
+  </w:style>
 </w:styles>
 </file>
 

</xml_diff>